<commit_message>
Update of diary for today.
</commit_message>
<xml_diff>
--- a/Diary/Rasmus.docx
+++ b/Diary/Rasmus.docx
@@ -252,8 +252,41 @@
         <w:br/>
         <w:t>The group have been set to work on the Classes (conceptual)</w:t>
       </w:r>
+      <w:r>
+        <w:rPr>
+          <w:lang w:val="en-US"/>
+        </w:rPr>
+        <w:br/>
+      </w:r>
+      <w:r>
+        <w:rPr>
+          <w:lang w:val="en-US"/>
+        </w:rPr>
+        <w:br/>
+        <w:t>Day 6:</w:t>
+      </w:r>
+    </w:p>
+    <w:p>
+      <w:pPr>
+        <w:rPr>
+          <w:lang w:val="en-US"/>
+        </w:rPr>
+      </w:pPr>
+      <w:r>
+        <w:rPr>
+          <w:lang w:val="en-US"/>
+        </w:rPr>
+        <w:t>I researched into making a domain model</w:t>
+      </w:r>
       <w:bookmarkStart w:id="0" w:name="_GoBack"/>
       <w:bookmarkEnd w:id="0"/>
+      <w:r>
+        <w:rPr>
+          <w:lang w:val="en-US"/>
+        </w:rPr>
+        <w:br/>
+        <w:t>The domain model have been made</w:t>
+      </w:r>
     </w:p>
     <w:sectPr>
       <w:pgSz w:w="11906" w:h="16838"/>

</xml_diff>

<commit_message>
Update of Todays Diary
</commit_message>
<xml_diff>
--- a/Diary/Rasmus.docx
+++ b/Diary/Rasmus.docx
@@ -12,7 +12,19 @@
         <w:rPr>
           <w:lang w:val="en-US"/>
         </w:rPr>
-        <w:t>Weak 1:</w:t>
+        <w:t>We</w:t>
+      </w:r>
+      <w:r>
+        <w:rPr>
+          <w:lang w:val="en-US"/>
+        </w:rPr>
+        <w:t>e</w:t>
+      </w:r>
+      <w:r>
+        <w:rPr>
+          <w:lang w:val="en-US"/>
+        </w:rPr>
+        <w:t>k 1:</w:t>
       </w:r>
       <w:r>
         <w:rPr>
@@ -278,6 +290,73 @@
         </w:rPr>
         <w:t>I researched into making a domain model</w:t>
       </w:r>
+      <w:r>
+        <w:rPr>
+          <w:lang w:val="en-US"/>
+        </w:rPr>
+        <w:br/>
+        <w:t xml:space="preserve">The domain model </w:t>
+      </w:r>
+      <w:proofErr w:type="gramStart"/>
+      <w:r>
+        <w:rPr>
+          <w:lang w:val="en-US"/>
+        </w:rPr>
+        <w:t>have</w:t>
+      </w:r>
+      <w:proofErr w:type="gramEnd"/>
+      <w:r>
+        <w:rPr>
+          <w:lang w:val="en-US"/>
+        </w:rPr>
+        <w:t xml:space="preserve"> been made</w:t>
+      </w:r>
+    </w:p>
+    <w:p>
+      <w:pPr>
+        <w:rPr>
+          <w:lang w:val="en-US"/>
+        </w:rPr>
+      </w:pPr>
+      <w:r>
+        <w:rPr>
+          <w:lang w:val="en-US"/>
+        </w:rPr>
+        <w:t>Week 2</w:t>
+      </w:r>
+    </w:p>
+    <w:p>
+      <w:pPr>
+        <w:rPr>
+          <w:lang w:val="en-US"/>
+        </w:rPr>
+      </w:pPr>
+      <w:r>
+        <w:rPr>
+          <w:lang w:val="en-US"/>
+        </w:rPr>
+        <w:t>Day 1:</w:t>
+      </w:r>
+    </w:p>
+    <w:p>
+      <w:pPr>
+        <w:rPr>
+          <w:lang w:val="en-US"/>
+        </w:rPr>
+      </w:pPr>
+      <w:r>
+        <w:rPr>
+          <w:lang w:val="en-US"/>
+        </w:rPr>
+        <w:t>Discussion regarding class diagram</w:t>
+      </w:r>
+      <w:r>
+        <w:rPr>
+          <w:lang w:val="en-US"/>
+        </w:rPr>
+        <w:br/>
+        <w:t>Making of the class diagram</w:t>
+      </w:r>
       <w:bookmarkStart w:id="0" w:name="_GoBack"/>
       <w:bookmarkEnd w:id="0"/>
       <w:r>
@@ -285,7 +364,6 @@
           <w:lang w:val="en-US"/>
         </w:rPr>
         <w:br/>
-        <w:t>The domain model have been made</w:t>
       </w:r>
     </w:p>
     <w:sectPr>

</xml_diff>

<commit_message>
Update of diary for 29/4
</commit_message>
<xml_diff>
--- a/Diary/Rasmus.docx
+++ b/Diary/Rasmus.docx
@@ -357,14 +357,142 @@
         <w:br/>
         <w:t>Making of the class diagram</w:t>
       </w:r>
+      <w:r>
+        <w:rPr>
+          <w:lang w:val="en-US"/>
+        </w:rPr>
+        <w:br/>
+      </w:r>
+      <w:r>
+        <w:rPr>
+          <w:lang w:val="en-US"/>
+        </w:rPr>
+        <w:br/>
+        <w:t>We had a Meeting with Martin</w:t>
+      </w:r>
+      <w:r>
+        <w:rPr>
+          <w:lang w:val="en-US"/>
+        </w:rPr>
+        <w:br/>
+        <w:t xml:space="preserve">He was very positive about our progression and was very eager to get it out to </w:t>
+      </w:r>
+      <w:proofErr w:type="spellStart"/>
+      <w:r>
+        <w:rPr>
+          <w:lang w:val="en-US"/>
+        </w:rPr>
+        <w:t>hes</w:t>
+      </w:r>
+      <w:proofErr w:type="spellEnd"/>
+      <w:r>
+        <w:rPr>
+          <w:lang w:val="en-US"/>
+        </w:rPr>
+        <w:t xml:space="preserve"> company.</w:t>
+      </w:r>
+      <w:r>
+        <w:rPr>
+          <w:lang w:val="en-US"/>
+        </w:rPr>
+        <w:br/>
+      </w:r>
+      <w:r>
+        <w:rPr>
+          <w:lang w:val="en-US"/>
+        </w:rPr>
+        <w:br/>
+        <w:t>We got some feedback regarding the Segway disclaimer.</w:t>
+      </w:r>
+      <w:r>
+        <w:rPr>
+          <w:lang w:val="en-US"/>
+        </w:rPr>
+        <w:br/>
+        <w:t>- We need to think the whole feature through, because not all participants is going to ride Segway.</w:t>
+      </w:r>
+      <w:r>
+        <w:rPr>
+          <w:lang w:val="en-US"/>
+        </w:rPr>
+        <w:br/>
+        <w:t xml:space="preserve">Maybe we should just make it possible for everybody to agree, if 1 person from the group wants to ride the </w:t>
+      </w:r>
+      <w:r>
+        <w:rPr>
+          <w:lang w:val="en-US"/>
+        </w:rPr>
+        <w:lastRenderedPageBreak/>
+        <w:t>Segway? We haven’t fully gotten to a conclusion just of yet.</w:t>
+      </w:r>
+      <w:r>
+        <w:rPr>
+          <w:lang w:val="en-US"/>
+        </w:rPr>
+        <w:br/>
+        <w:t>And what if nobody accepts it? And rides it anyway. We have to think about it as we progress in our work,</w:t>
+      </w:r>
+      <w:r>
+        <w:rPr>
+          <w:lang w:val="en-US"/>
+        </w:rPr>
+        <w:br/>
+        <w:t>We also got feedback that told us to have the possibility to add or remove participants.</w:t>
+      </w:r>
+      <w:r>
+        <w:rPr>
+          <w:lang w:val="en-US"/>
+        </w:rPr>
+        <w:br/>
+        <w:t>So that if not everybody showed up or showed up at a later time, it should be possible to add or remove them. Mostly important to be able to remove them.</w:t>
+      </w:r>
+      <w:r>
+        <w:rPr>
+          <w:lang w:val="en-US"/>
+        </w:rPr>
+        <w:br/>
+      </w:r>
+    </w:p>
+    <w:p>
+      <w:pPr>
+        <w:rPr>
+          <w:lang w:val="en-US"/>
+        </w:rPr>
+      </w:pPr>
+      <w:r>
+        <w:rPr>
+          <w:lang w:val="en-US"/>
+        </w:rPr>
+        <w:t>We had the idea to split up the app into 2, but Martin would like us to make it into 1 app, so it would be easier for people to take the same tablet with them.</w:t>
+      </w:r>
+    </w:p>
+    <w:p>
+      <w:pPr>
+        <w:rPr>
+          <w:lang w:val="en-US"/>
+        </w:rPr>
+      </w:pPr>
+    </w:p>
+    <w:p>
+      <w:pPr>
+        <w:rPr>
+          <w:lang w:val="en-US"/>
+        </w:rPr>
+      </w:pPr>
+      <w:r>
+        <w:rPr>
+          <w:lang w:val="en-US"/>
+        </w:rPr>
+        <w:t>Day 2:</w:t>
+      </w:r>
+      <w:r>
+        <w:rPr>
+          <w:lang w:val="en-US"/>
+        </w:rPr>
+        <w:br/>
+      </w:r>
       <w:bookmarkStart w:id="0" w:name="_GoBack"/>
       <w:bookmarkEnd w:id="0"/>
-      <w:r>
-        <w:rPr>
-          <w:lang w:val="en-US"/>
-        </w:rPr>
-        <w:br/>
-      </w:r>
     </w:p>
     <w:sectPr>
       <w:pgSz w:w="11906" w:h="16838"/>

</xml_diff>